<commit_message>
Update with MySQL Connector
</commit_message>
<xml_diff>
--- a/module-6/MJune-Assignment6_2.docx
+++ b/module-6/MJune-Assignment6_2.docx
@@ -102,6 +102,46 @@
                     <a:xfrm>
                       <a:off x="0" y="0"/>
                       <a:ext cx="4544059" cy="1943371"/>
+                    </a:xfrm>
+                    <a:prstGeom prst="rect">
+                      <a:avLst/>
+                    </a:prstGeom>
+                  </pic:spPr>
+                </pic:pic>
+              </a:graphicData>
+            </a:graphic>
+          </wp:inline>
+        </w:drawing>
+      </w:r>
+    </w:p>
+    <w:p>
+      <w:r>
+        <w:lastRenderedPageBreak/>
+        <w:drawing>
+          <wp:inline distT="0" distB="0" distL="0" distR="0" wp14:anchorId="00063C06" wp14:editId="6F3A72A5">
+            <wp:extent cx="5943600" cy="3376930"/>
+            <wp:effectExtent l="0" t="0" r="0" b="0"/>
+            <wp:docPr id="1607681648" name="Picture 1" descr="A screen shot of a computer&#10;&#10;Description automatically generated"/>
+            <wp:cNvGraphicFramePr>
+              <a:graphicFrameLocks xmlns:a="http://schemas.openxmlformats.org/drawingml/2006/main" noChangeAspect="1"/>
+            </wp:cNvGraphicFramePr>
+            <a:graphic xmlns:a="http://schemas.openxmlformats.org/drawingml/2006/main">
+              <a:graphicData uri="http://schemas.openxmlformats.org/drawingml/2006/picture">
+                <pic:pic xmlns:pic="http://schemas.openxmlformats.org/drawingml/2006/picture">
+                  <pic:nvPicPr>
+                    <pic:cNvPr id="1607681648" name="Picture 1" descr="A screen shot of a computer&#10;&#10;Description automatically generated"/>
+                    <pic:cNvPicPr/>
+                  </pic:nvPicPr>
+                  <pic:blipFill>
+                    <a:blip r:embed="rId9"/>
+                    <a:stretch>
+                      <a:fillRect/>
+                    </a:stretch>
+                  </pic:blipFill>
+                  <pic:spPr>
+                    <a:xfrm>
+                      <a:off x="0" y="0"/>
+                      <a:ext cx="5943600" cy="3376930"/>
                     </a:xfrm>
                     <a:prstGeom prst="rect">
                       <a:avLst/>
@@ -1533,15 +1573,8 @@
 <file path=customXml/itemProps3.xml><?xml version="1.0" encoding="utf-8"?>
 <ds:datastoreItem xmlns:ds="http://schemas.openxmlformats.org/officeDocument/2006/customXml" ds:itemID="{98BEAFC7-191C-4596-9B5E-7CD2CE99DE9E}">
   <ds:schemaRefs>
-    <ds:schemaRef ds:uri="http://schemas.openxmlformats.org/package/2006/metadata/core-properties"/>
     <ds:schemaRef ds:uri="http://schemas.microsoft.com/office/2006/metadata/properties"/>
-    <ds:schemaRef ds:uri="http://schemas.microsoft.com/office/2006/documentManagement/types"/>
-    <ds:schemaRef ds:uri="db71bb3c-61ea-4298-a647-6804c6c46ae2"/>
     <ds:schemaRef ds:uri="http://schemas.microsoft.com/office/infopath/2007/PartnerControls"/>
-    <ds:schemaRef ds:uri="http://purl.org/dc/elements/1.1/"/>
-    <ds:schemaRef ds:uri="http://purl.org/dc/terms/"/>
-    <ds:schemaRef ds:uri="http://purl.org/dc/dcmitype/"/>
-    <ds:schemaRef ds:uri="http://www.w3.org/XML/1998/namespace"/>
   </ds:schemaRefs>
 </ds:datastoreItem>
 </file>
</xml_diff>

<commit_message>
Update module 8.2 INSERT snf DELETE modifications in database
</commit_message>
<xml_diff>
--- a/module-6/MJune-Assignment6_2.docx
+++ b/module-6/MJune-Assignment6_2.docx
@@ -15,6 +15,23 @@
     <w:p>
       <w:r>
         <w:t>9/15/2024</w:t>
+      </w:r>
+    </w:p>
+    <w:p/>
+    <w:p>
+      <w:r>
+        <w:t xml:space="preserve">GitHub: </w:t>
+      </w:r>
+      <w:hyperlink r:id="rId7" w:history="1">
+        <w:r>
+          <w:rPr>
+            <w:rStyle w:val="Hyperlink"/>
+          </w:rPr>
+          <w:t>https://github.com/mjune2000/csd-310</w:t>
+        </w:r>
+      </w:hyperlink>
+      <w:r>
+        <w:t xml:space="preserve"> </w:t>
       </w:r>
     </w:p>
     <w:p/>
@@ -39,7 +56,7 @@
                     <pic:cNvPicPr/>
                   </pic:nvPicPr>
                   <pic:blipFill>
-                    <a:blip r:embed="rId7">
+                    <a:blip r:embed="rId8">
                       <a:extLst>
                         <a:ext uri="{28A0092B-C50C-407E-A947-70E740481C1C}">
                           <a14:useLocalDpi xmlns:a14="http://schemas.microsoft.com/office/drawing/2010/main" val="0"/>
@@ -87,7 +104,7 @@
                     <pic:cNvPicPr/>
                   </pic:nvPicPr>
                   <pic:blipFill>
-                    <a:blip r:embed="rId8">
+                    <a:blip r:embed="rId9">
                       <a:extLst>
                         <a:ext uri="{28A0092B-C50C-407E-A947-70E740481C1C}">
                           <a14:useLocalDpi xmlns:a14="http://schemas.microsoft.com/office/drawing/2010/main" val="0"/>
@@ -133,7 +150,7 @@
                     <pic:cNvPicPr/>
                   </pic:nvPicPr>
                   <pic:blipFill>
-                    <a:blip r:embed="rId9"/>
+                    <a:blip r:embed="rId10"/>
                     <a:stretch>
                       <a:fillRect/>
                     </a:stretch>
@@ -1079,6 +1096,29 @@
       <w:smallCaps/>
       <w:color w:val="0F4761" w:themeColor="accent1" w:themeShade="BF"/>
       <w:spacing w:val="5"/>
+    </w:rPr>
+  </w:style>
+  <w:style w:type="character" w:styleId="Hyperlink">
+    <w:name w:val="Hyperlink"/>
+    <w:basedOn w:val="DefaultParagraphFont"/>
+    <w:uiPriority w:val="99"/>
+    <w:unhideWhenUsed/>
+    <w:rsid w:val="009D3467"/>
+    <w:rPr>
+      <w:color w:val="467886" w:themeColor="hyperlink"/>
+      <w:u w:val="single"/>
+    </w:rPr>
+  </w:style>
+  <w:style w:type="character" w:styleId="UnresolvedMention">
+    <w:name w:val="Unresolved Mention"/>
+    <w:basedOn w:val="DefaultParagraphFont"/>
+    <w:uiPriority w:val="99"/>
+    <w:semiHidden/>
+    <w:unhideWhenUsed/>
+    <w:rsid w:val="009D3467"/>
+    <w:rPr>
+      <w:color w:val="605E5C"/>
+      <w:shd w:val="clear" w:color="auto" w:fill="E1DFDD"/>
     </w:rPr>
   </w:style>
 </w:styles>

</xml_diff>